<commit_message>
working a7 and a8
need to write analysis for a8
</commit_message>
<xml_diff>
--- a/Assignment6/Homework6_bjl190000_2.docx
+++ b/Assignment6/Homework6_bjl190000_2.docx
@@ -118,6 +118,7 @@
       <w:r>
         <w:rPr>
           <w:rFonts w:ascii="Times New Roman" w:hAnsi="Times New Roman" w:cs="Times New Roman"/>
+          <w:noProof/>
           <w:sz w:val="24"/>
           <w:szCs w:val="24"/>
         </w:rPr>
@@ -185,6 +186,75 @@
     </w:p>
     <w:p>
       <w:pPr>
+        <w:rPr>
+          <w:rFonts w:ascii="Times New Roman" w:hAnsi="Times New Roman" w:cs="Times New Roman"/>
+          <w:sz w:val="24"/>
+          <w:szCs w:val="24"/>
+        </w:rPr>
+      </w:pPr>
+      <w:r>
+        <w:rPr>
+          <w:rFonts w:ascii="Times New Roman" w:hAnsi="Times New Roman" w:cs="Times New Roman"/>
+          <w:sz w:val="24"/>
+          <w:szCs w:val="24"/>
+        </w:rPr>
+        <w:lastRenderedPageBreak/>
+        <w:drawing>
+          <wp:inline distT="0" distB="0" distL="0" distR="0" wp14:anchorId="05C04BA6" wp14:editId="08D84C8D">
+            <wp:extent cx="5943600" cy="2733040"/>
+            <wp:effectExtent l="0" t="0" r="0" b="0"/>
+            <wp:docPr id="2" name="Picture 2" descr="A picture containing graphical user interface&#10;&#10;Description automatically generated"/>
+            <wp:cNvGraphicFramePr>
+              <a:graphicFrameLocks xmlns:a="http://schemas.openxmlformats.org/drawingml/2006/main" noChangeAspect="1"/>
+            </wp:cNvGraphicFramePr>
+            <a:graphic xmlns:a="http://schemas.openxmlformats.org/drawingml/2006/main">
+              <a:graphicData uri="http://schemas.openxmlformats.org/drawingml/2006/picture">
+                <pic:pic xmlns:pic="http://schemas.openxmlformats.org/drawingml/2006/picture">
+                  <pic:nvPicPr>
+                    <pic:cNvPr id="2" name="Picture 2" descr="A picture containing graphical user interface&#10;&#10;Description automatically generated"/>
+                    <pic:cNvPicPr/>
+                  </pic:nvPicPr>
+                  <pic:blipFill>
+                    <a:blip r:embed="rId6"/>
+                    <a:stretch>
+                      <a:fillRect/>
+                    </a:stretch>
+                  </pic:blipFill>
+                  <pic:spPr>
+                    <a:xfrm>
+                      <a:off x="0" y="0"/>
+                      <a:ext cx="5943600" cy="2733040"/>
+                    </a:xfrm>
+                    <a:prstGeom prst="rect">
+                      <a:avLst/>
+                    </a:prstGeom>
+                  </pic:spPr>
+                </pic:pic>
+              </a:graphicData>
+            </a:graphic>
+          </wp:inline>
+        </w:drawing>
+      </w:r>
+    </w:p>
+    <w:p>
+      <w:pPr>
+        <w:rPr>
+          <w:rFonts w:ascii="Times New Roman" w:hAnsi="Times New Roman" w:cs="Times New Roman"/>
+          <w:sz w:val="24"/>
+          <w:szCs w:val="24"/>
+        </w:rPr>
+      </w:pPr>
+      <w:r>
+        <w:rPr>
+          <w:rFonts w:ascii="Times New Roman" w:hAnsi="Times New Roman" w:cs="Times New Roman"/>
+          <w:sz w:val="24"/>
+          <w:szCs w:val="24"/>
+        </w:rPr>
+        <w:t>Pickled file</w:t>
+      </w:r>
+    </w:p>
+    <w:p>
+      <w:pPr>
         <w:jc w:val="center"/>
         <w:rPr>
           <w:rFonts w:ascii="Times New Roman" w:hAnsi="Times New Roman" w:cs="Times New Roman"/>
@@ -292,7 +362,6 @@
           <w:sz w:val="24"/>
           <w:szCs w:val="24"/>
         </w:rPr>
-        <w:lastRenderedPageBreak/>
         <w:t>What woodcutting level do you need to wield a Bronze Axe?</w:t>
       </w:r>
     </w:p>

</xml_diff>